<commit_message>
I edited the questions, feel free to edit them further
</commit_message>
<xml_diff>
--- a/BroadClothSolution/Broadcloth Solutions.docx
+++ b/BroadClothSolution/Broadcloth Solutions.docx
@@ -1,6 +1,6 @@
 
 <file path=word/document.xml><?xml version="1.0" encoding="utf-8"?>
-<w:document xmlns:wpc="http://schemas.microsoft.com/office/word/2010/wordprocessingCanvas" xmlns:mo="http://schemas.microsoft.com/office/mac/office/2008/main" xmlns:mc="http://schemas.openxmlformats.org/markup-compatibility/2006" xmlns:mv="urn:schemas-microsoft-com:mac:vml" xmlns:o="urn:schemas-microsoft-com:office:office" xmlns:r="http://schemas.openxmlformats.org/officeDocument/2006/relationships" xmlns:m="http://schemas.openxmlformats.org/officeDocument/2006/math" xmlns:v="urn:schemas-microsoft-com:vml" xmlns:wp14="http://schemas.microsoft.com/office/word/2010/wordprocessingDrawing" xmlns:wp="http://schemas.openxmlformats.org/drawingml/2006/wordprocessingDrawing" xmlns:w10="urn:schemas-microsoft-com:office:word" xmlns:w="http://schemas.openxmlformats.org/wordprocessingml/2006/main" xmlns:w14="http://schemas.microsoft.com/office/word/2010/wordml" xmlns:w15="http://schemas.microsoft.com/office/word/2012/wordml" xmlns:wpg="http://schemas.microsoft.com/office/word/2010/wordprocessingGroup" xmlns:wpi="http://schemas.microsoft.com/office/word/2010/wordprocessingInk" xmlns:wne="http://schemas.microsoft.com/office/word/2006/wordml" xmlns:wps="http://schemas.microsoft.com/office/word/2010/wordprocessingShape" mc:Ignorable="w14 w15 wp14">
+<w:document xmlns:wpc="http://schemas.microsoft.com/office/word/2010/wordprocessingCanvas" xmlns:cx="http://schemas.microsoft.com/office/drawing/2014/chartex" xmlns:cx1="http://schemas.microsoft.com/office/drawing/2015/9/8/chartex" xmlns:cx2="http://schemas.microsoft.com/office/drawing/2015/10/21/chartex" xmlns:cx3="http://schemas.microsoft.com/office/drawing/2016/5/9/chartex" xmlns:cx4="http://schemas.microsoft.com/office/drawing/2016/5/10/chartex" xmlns:cx5="http://schemas.microsoft.com/office/drawing/2016/5/11/chartex" xmlns:cx6="http://schemas.microsoft.com/office/drawing/2016/5/12/chartex" xmlns:cx7="http://schemas.microsoft.com/office/drawing/2016/5/13/chartex" xmlns:cx8="http://schemas.microsoft.com/office/drawing/2016/5/14/chartex" xmlns:mc="http://schemas.openxmlformats.org/markup-compatibility/2006" xmlns:aink="http://schemas.microsoft.com/office/drawing/2016/ink" xmlns:am3d="http://schemas.microsoft.com/office/drawing/2017/model3d" xmlns:o="urn:schemas-microsoft-com:office:office" xmlns:r="http://schemas.openxmlformats.org/officeDocument/2006/relationships" xmlns:m="http://schemas.openxmlformats.org/officeDocument/2006/math" xmlns:v="urn:schemas-microsoft-com:vml" xmlns:wp14="http://schemas.microsoft.com/office/word/2010/wordprocessingDrawing" xmlns:wp="http://schemas.openxmlformats.org/drawingml/2006/wordprocessingDrawing" xmlns:w10="urn:schemas-microsoft-com:office:word" xmlns:w="http://schemas.openxmlformats.org/wordprocessingml/2006/main" xmlns:w14="http://schemas.microsoft.com/office/word/2010/wordml" xmlns:w15="http://schemas.microsoft.com/office/word/2012/wordml" xmlns:w16se="http://schemas.microsoft.com/office/word/2015/wordml/symex" xmlns:wpg="http://schemas.microsoft.com/office/word/2010/wordprocessingGroup" xmlns:wpi="http://schemas.microsoft.com/office/word/2010/wordprocessingInk" xmlns:wne="http://schemas.microsoft.com/office/word/2006/wordml" xmlns:wps="http://schemas.microsoft.com/office/word/2010/wordprocessingShape" mc:Ignorable="w14 w15 w16se wp14">
   <w:body>
     <w:tbl>
       <w:tblPr>
@@ -2633,7 +2633,7 @@
               </wp:inline>
             </w:drawing>
           </mc:Choice>
-          <mc:Fallback>
+          <mc:Fallback xmlns:mv="urn:schemas-microsoft-com:mac:vml" xmlns:mo="http://schemas.microsoft.com/office/mac/office/2008/main">
             <w:pict>
               <v:group w14:anchorId="5AC4C29C" id="Group 19" o:spid="_x0000_s1026" style="width:317.2pt;height:222.1pt;mso-position-horizontal-relative:char;mso-position-vertical-relative:line" coordsize="4028304,2820872" o:gfxdata="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">
                 <v:group id="Group 8" o:spid="_x0000_s1027" style="position:absolute;left:533106;top:324807;width:2570205;height:2139484" coordsize="2570205,2139484" o:gfxdata="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">
@@ -2779,7 +2779,16 @@
         </w:numPr>
       </w:pPr>
       <w:r>
-        <w:t>To where Broadcloth’s shipments are being sent, how much, at their given quantities, do they cost?</w:t>
+        <w:t>Where does Broadcloth send most of its merchandise,</w:t>
+      </w:r>
+      <w:r>
+        <w:t xml:space="preserve"> and</w:t>
+      </w:r>
+      <w:r>
+        <w:t xml:space="preserve"> from wh</w:t>
+      </w:r>
+      <w:r>
+        <w:t>ere does it earn the most money?</w:t>
       </w:r>
     </w:p>
     <w:p>
@@ -2791,7 +2800,7 @@
         </w:numPr>
       </w:pPr>
       <w:r>
-        <w:t>How many workers and at GMT difference are Broadcloth’s factories operating, by factory location?</w:t>
+        <w:t xml:space="preserve">What is the distribution of labor across Broadcloth’s factories? </w:t>
       </w:r>
     </w:p>
     <w:p>
@@ -2804,12 +2813,7 @@
       </w:pPr>
       <w:r>
         <w:lastRenderedPageBreak/>
-        <w:t>What is the distrib</w:t>
-      </w:r>
-      <w:bookmarkStart w:id="0" w:name="_GoBack"/>
-      <w:bookmarkEnd w:id="0"/>
-      <w:r>
-        <w:t>ution and quality of conditions for workers on each production batch?</w:t>
+        <w:t xml:space="preserve">Is there a reasonable level productivity across factories? </w:t>
       </w:r>
     </w:p>
     <w:p>
@@ -2821,7 +2825,10 @@
         </w:numPr>
       </w:pPr>
       <w:r>
-        <w:t>What are the customer’s nation, city, and base currency for each production batch?</w:t>
+        <w:t xml:space="preserve">What is the </w:t>
+      </w:r>
+      <w:r>
+        <w:t>quality of conditions for workers on each production batch?</w:t>
       </w:r>
     </w:p>
     <w:p>
@@ -2833,15 +2840,36 @@
         </w:numPr>
       </w:pPr>
       <w:r>
-        <w:t xml:space="preserve">What is the delivery nation, </w:t>
+        <w:t>Is a consistent level of quality being reach across the various factories?</w:t>
       </w:r>
-      <w:proofErr w:type="gramStart"/>
+    </w:p>
+    <w:p>
+      <w:pPr>
+        <w:pStyle w:val="ListParagraph"/>
+        <w:numPr>
+          <w:ilvl w:val="0"/>
+          <w:numId w:val="1"/>
+        </w:numPr>
+      </w:pPr>
       <w:r>
-        <w:t>price</w:t>
+        <w:t>What is the portrait of our customers? From where do they come from, what currencies do they mind? Are they satisfied with our products?</w:t>
       </w:r>
-      <w:proofErr w:type="gramEnd"/>
+    </w:p>
+    <w:p>
+      <w:pPr>
+        <w:pStyle w:val="ListParagraph"/>
+        <w:numPr>
+          <w:ilvl w:val="0"/>
+          <w:numId w:val="1"/>
+        </w:numPr>
+      </w:pPr>
       <w:r>
-        <w:t xml:space="preserve"> </w:t>
+        <w:t>What is our most</w:t>
+      </w:r>
+      <w:bookmarkStart w:id="0" w:name="_GoBack"/>
+      <w:bookmarkEnd w:id="0"/>
+      <w:r>
+        <w:t xml:space="preserve"> popular item? Which item brings in the most revenue?</w:t>
       </w:r>
     </w:p>
     <w:sectPr>
@@ -2855,8 +2883,8 @@
 </file>
 
 <file path=word/numbering.xml><?xml version="1.0" encoding="utf-8"?>
-<w:numbering xmlns:wpc="http://schemas.microsoft.com/office/word/2010/wordprocessingCanvas" xmlns:mo="http://schemas.microsoft.com/office/mac/office/2008/main" xmlns:mc="http://schemas.openxmlformats.org/markup-compatibility/2006" xmlns:mv="urn:schemas-microsoft-com:mac:vml" xmlns:o="urn:schemas-microsoft-com:office:office" xmlns:r="http://schemas.openxmlformats.org/officeDocument/2006/relationships" xmlns:m="http://schemas.openxmlformats.org/officeDocument/2006/math" xmlns:v="urn:schemas-microsoft-com:vml" xmlns:wp14="http://schemas.microsoft.com/office/word/2010/wordprocessingDrawing" xmlns:wp="http://schemas.openxmlformats.org/drawingml/2006/wordprocessingDrawing" xmlns:w10="urn:schemas-microsoft-com:office:word" xmlns:w="http://schemas.openxmlformats.org/wordprocessingml/2006/main" xmlns:w14="http://schemas.microsoft.com/office/word/2010/wordml" xmlns:w15="http://schemas.microsoft.com/office/word/2012/wordml" xmlns:wpg="http://schemas.microsoft.com/office/word/2010/wordprocessingGroup" xmlns:wpi="http://schemas.microsoft.com/office/word/2010/wordprocessingInk" xmlns:wne="http://schemas.microsoft.com/office/word/2006/wordml" xmlns:wps="http://schemas.microsoft.com/office/word/2010/wordprocessingShape" mc:Ignorable="w14 w15 wp14">
-  <w:abstractNum w:abstractNumId="0">
+<w:numbering xmlns:wpc="http://schemas.microsoft.com/office/word/2010/wordprocessingCanvas" xmlns:cx="http://schemas.microsoft.com/office/drawing/2014/chartex" xmlns:cx1="http://schemas.microsoft.com/office/drawing/2015/9/8/chartex" xmlns:cx2="http://schemas.microsoft.com/office/drawing/2015/10/21/chartex" xmlns:cx3="http://schemas.microsoft.com/office/drawing/2016/5/9/chartex" xmlns:cx4="http://schemas.microsoft.com/office/drawing/2016/5/10/chartex" xmlns:cx5="http://schemas.microsoft.com/office/drawing/2016/5/11/chartex" xmlns:cx6="http://schemas.microsoft.com/office/drawing/2016/5/12/chartex" xmlns:cx7="http://schemas.microsoft.com/office/drawing/2016/5/13/chartex" xmlns:cx8="http://schemas.microsoft.com/office/drawing/2016/5/14/chartex" xmlns:mc="http://schemas.openxmlformats.org/markup-compatibility/2006" xmlns:aink="http://schemas.microsoft.com/office/drawing/2016/ink" xmlns:am3d="http://schemas.microsoft.com/office/drawing/2017/model3d" xmlns:o="urn:schemas-microsoft-com:office:office" xmlns:r="http://schemas.openxmlformats.org/officeDocument/2006/relationships" xmlns:m="http://schemas.openxmlformats.org/officeDocument/2006/math" xmlns:v="urn:schemas-microsoft-com:vml" xmlns:wp14="http://schemas.microsoft.com/office/word/2010/wordprocessingDrawing" xmlns:wp="http://schemas.openxmlformats.org/drawingml/2006/wordprocessingDrawing" xmlns:w10="urn:schemas-microsoft-com:office:word" xmlns:w="http://schemas.openxmlformats.org/wordprocessingml/2006/main" xmlns:w14="http://schemas.microsoft.com/office/word/2010/wordml" xmlns:w15="http://schemas.microsoft.com/office/word/2012/wordml" xmlns:w16se="http://schemas.microsoft.com/office/word/2015/wordml/symex" xmlns:wpg="http://schemas.microsoft.com/office/word/2010/wordprocessingGroup" xmlns:wpi="http://schemas.microsoft.com/office/word/2010/wordprocessingInk" xmlns:wne="http://schemas.microsoft.com/office/word/2006/wordml" xmlns:wps="http://schemas.microsoft.com/office/word/2010/wordprocessingShape" mc:Ignorable="w14 w15 w16se wp14">
+  <w:abstractNum w:abstractNumId="0" w15:restartNumberingAfterBreak="0">
     <w:nsid w:val="43C36251"/>
     <w:multiLevelType w:val="hybridMultilevel"/>
     <w:tmpl w:val="FC1C85FE"/>
@@ -2949,7 +2977,7 @@
 </file>
 
 <file path=word/styles.xml><?xml version="1.0" encoding="utf-8"?>
-<w:styles xmlns:mc="http://schemas.openxmlformats.org/markup-compatibility/2006" xmlns:r="http://schemas.openxmlformats.org/officeDocument/2006/relationships" xmlns:w="http://schemas.openxmlformats.org/wordprocessingml/2006/main" xmlns:w14="http://schemas.microsoft.com/office/word/2010/wordml" xmlns:w15="http://schemas.microsoft.com/office/word/2012/wordml" mc:Ignorable="w14 w15">
+<w:styles xmlns:mc="http://schemas.openxmlformats.org/markup-compatibility/2006" xmlns:r="http://schemas.openxmlformats.org/officeDocument/2006/relationships" xmlns:w="http://schemas.openxmlformats.org/wordprocessingml/2006/main" xmlns:w14="http://schemas.microsoft.com/office/word/2010/wordml" xmlns:w15="http://schemas.microsoft.com/office/word/2012/wordml" xmlns:w16se="http://schemas.microsoft.com/office/word/2015/wordml/symex" mc:Ignorable="w14 w15 w16se">
   <w:docDefaults>
     <w:rPrDefault>
       <w:rPr>
@@ -2965,7 +2993,7 @@
       </w:pPr>
     </w:pPrDefault>
   </w:docDefaults>
-  <w:latentStyles w:defLockedState="0" w:defUIPriority="99" w:defSemiHidden="0" w:defUnhideWhenUsed="0" w:defQFormat="0" w:count="382">
+  <w:latentStyles w:defLockedState="0" w:defUIPriority="99" w:defSemiHidden="0" w:defUnhideWhenUsed="0" w:defQFormat="0" w:count="375">
     <w:lsdException w:name="Normal" w:uiPriority="0" w:qFormat="1"/>
     <w:lsdException w:name="heading 1" w:uiPriority="9" w:qFormat="1"/>
     <w:lsdException w:name="heading 2" w:semiHidden="1" w:uiPriority="9" w:unhideWhenUsed="1" w:qFormat="1"/>
@@ -3719,7 +3747,7 @@
 </file>
 
 <file path=customXml/itemProps1.xml><?xml version="1.0" encoding="utf-8"?>
-<ds:datastoreItem xmlns:ds="http://schemas.openxmlformats.org/officeDocument/2006/customXml" ds:itemID="{32C1898F-9106-8146-A584-06236A5638B6}">
+<ds:datastoreItem xmlns:ds="http://schemas.openxmlformats.org/officeDocument/2006/customXml" ds:itemID="{3484908A-8759-4833-A11D-B38A06C5CA37}">
   <ds:schemaRefs>
     <ds:schemaRef ds:uri="http://schemas.openxmlformats.org/officeDocument/2006/bibliography"/>
   </ds:schemaRefs>

</xml_diff>